<commit_message>
started to add more to description
</commit_message>
<xml_diff>
--- a/BukkitDescriptionPage.docx
+++ b/BukkitDescriptionPage.docx
@@ -29,8 +29,6 @@
           <w:szCs w:val="24"/>
         </w:rPr>
       </w:pPr>
-      <w:bookmarkStart w:id="0" w:name="_GoBack"/>
-      <w:bookmarkEnd w:id="0"/>
     </w:p>
     <w:p>
       <w:pPr>
@@ -171,7 +169,47 @@
           <w:sz w:val="24"/>
           <w:szCs w:val="24"/>
         </w:rPr>
-        <w:t>Stops the dropping of items on death for self or target player</w:t>
+        <w:t>Stops the droppin</w:t>
+      </w:r>
+      <w:r>
+        <w:rPr>
+          <w:rFonts w:ascii="Times New Roman" w:eastAsia="Times New Roman" w:hAnsi="Times New Roman" w:cs="Times New Roman"/>
+          <w:sz w:val="24"/>
+          <w:szCs w:val="24"/>
+        </w:rPr>
+        <w:t xml:space="preserve">g of items on death for self, </w:t>
+      </w:r>
+      <w:r>
+        <w:rPr>
+          <w:rFonts w:ascii="Times New Roman" w:eastAsia="Times New Roman" w:hAnsi="Times New Roman" w:cs="Times New Roman"/>
+          <w:sz w:val="24"/>
+          <w:szCs w:val="24"/>
+        </w:rPr>
+        <w:t>target</w:t>
+      </w:r>
+      <w:r>
+        <w:rPr>
+          <w:rFonts w:ascii="Times New Roman" w:eastAsia="Times New Roman" w:hAnsi="Times New Roman" w:cs="Times New Roman"/>
+          <w:sz w:val="24"/>
+          <w:szCs w:val="24"/>
+        </w:rPr>
+        <w:t xml:space="preserve"> or all offline/online</w:t>
+      </w:r>
+      <w:r>
+        <w:rPr>
+          <w:rFonts w:ascii="Times New Roman" w:eastAsia="Times New Roman" w:hAnsi="Times New Roman" w:cs="Times New Roman"/>
+          <w:sz w:val="24"/>
+          <w:szCs w:val="24"/>
+        </w:rPr>
+        <w:t xml:space="preserve"> player</w:t>
+      </w:r>
+      <w:r>
+        <w:rPr>
+          <w:rFonts w:ascii="Times New Roman" w:eastAsia="Times New Roman" w:hAnsi="Times New Roman" w:cs="Times New Roman"/>
+          <w:sz w:val="24"/>
+          <w:szCs w:val="24"/>
+        </w:rPr>
+        <w:t>s</w:t>
       </w:r>
     </w:p>
     <w:p>
@@ -193,7 +231,47 @@
           <w:sz w:val="24"/>
           <w:szCs w:val="24"/>
         </w:rPr>
-        <w:t>Stops the ability to throw items for self or target player</w:t>
+        <w:t xml:space="preserve">Stops the ability to throw items for </w:t>
+      </w:r>
+      <w:r>
+        <w:rPr>
+          <w:rFonts w:ascii="Times New Roman" w:eastAsia="Times New Roman" w:hAnsi="Times New Roman" w:cs="Times New Roman"/>
+          <w:sz w:val="24"/>
+          <w:szCs w:val="24"/>
+        </w:rPr>
+        <w:t xml:space="preserve">self, </w:t>
+      </w:r>
+      <w:r>
+        <w:rPr>
+          <w:rFonts w:ascii="Times New Roman" w:eastAsia="Times New Roman" w:hAnsi="Times New Roman" w:cs="Times New Roman"/>
+          <w:sz w:val="24"/>
+          <w:szCs w:val="24"/>
+        </w:rPr>
+        <w:t>target</w:t>
+      </w:r>
+      <w:r>
+        <w:rPr>
+          <w:rFonts w:ascii="Times New Roman" w:eastAsia="Times New Roman" w:hAnsi="Times New Roman" w:cs="Times New Roman"/>
+          <w:sz w:val="24"/>
+          <w:szCs w:val="24"/>
+        </w:rPr>
+        <w:t xml:space="preserve"> or all offline/online</w:t>
+      </w:r>
+      <w:r>
+        <w:rPr>
+          <w:rFonts w:ascii="Times New Roman" w:eastAsia="Times New Roman" w:hAnsi="Times New Roman" w:cs="Times New Roman"/>
+          <w:sz w:val="24"/>
+          <w:szCs w:val="24"/>
+        </w:rPr>
+        <w:t xml:space="preserve"> player</w:t>
+      </w:r>
+      <w:r>
+        <w:rPr>
+          <w:rFonts w:ascii="Times New Roman" w:eastAsia="Times New Roman" w:hAnsi="Times New Roman" w:cs="Times New Roman"/>
+          <w:sz w:val="24"/>
+          <w:szCs w:val="24"/>
+        </w:rPr>
+        <w:t>s</w:t>
       </w:r>
     </w:p>
     <w:p>
@@ -215,7 +293,47 @@
           <w:sz w:val="24"/>
           <w:szCs w:val="24"/>
         </w:rPr>
-        <w:t>Stops the ability of picking up items for self or target player</w:t>
+        <w:t xml:space="preserve">Stops the ability of picking up items for </w:t>
+      </w:r>
+      <w:r>
+        <w:rPr>
+          <w:rFonts w:ascii="Times New Roman" w:eastAsia="Times New Roman" w:hAnsi="Times New Roman" w:cs="Times New Roman"/>
+          <w:sz w:val="24"/>
+          <w:szCs w:val="24"/>
+        </w:rPr>
+        <w:t xml:space="preserve">self, </w:t>
+      </w:r>
+      <w:r>
+        <w:rPr>
+          <w:rFonts w:ascii="Times New Roman" w:eastAsia="Times New Roman" w:hAnsi="Times New Roman" w:cs="Times New Roman"/>
+          <w:sz w:val="24"/>
+          <w:szCs w:val="24"/>
+        </w:rPr>
+        <w:t>target</w:t>
+      </w:r>
+      <w:r>
+        <w:rPr>
+          <w:rFonts w:ascii="Times New Roman" w:eastAsia="Times New Roman" w:hAnsi="Times New Roman" w:cs="Times New Roman"/>
+          <w:sz w:val="24"/>
+          <w:szCs w:val="24"/>
+        </w:rPr>
+        <w:t xml:space="preserve"> or all offline/online</w:t>
+      </w:r>
+      <w:r>
+        <w:rPr>
+          <w:rFonts w:ascii="Times New Roman" w:eastAsia="Times New Roman" w:hAnsi="Times New Roman" w:cs="Times New Roman"/>
+          <w:sz w:val="24"/>
+          <w:szCs w:val="24"/>
+        </w:rPr>
+        <w:t xml:space="preserve"> player</w:t>
+      </w:r>
+      <w:r>
+        <w:rPr>
+          <w:rFonts w:ascii="Times New Roman" w:eastAsia="Times New Roman" w:hAnsi="Times New Roman" w:cs="Times New Roman"/>
+          <w:sz w:val="24"/>
+          <w:szCs w:val="24"/>
+        </w:rPr>
+        <w:t>s</w:t>
       </w:r>
     </w:p>
     <w:p>
@@ -237,7 +355,55 @@
           <w:sz w:val="24"/>
           <w:szCs w:val="24"/>
         </w:rPr>
-        <w:t>Stops the ability of opening chests and storage items for self or target player</w:t>
+        <w:t xml:space="preserve">Stops in the name of love; </w:t>
+      </w:r>
+      <w:r>
+        <w:rPr>
+          <w:rFonts w:ascii="Times New Roman" w:eastAsia="Times New Roman" w:hAnsi="Times New Roman" w:cs="Times New Roman"/>
+          <w:sz w:val="24"/>
+          <w:szCs w:val="24"/>
+        </w:rPr>
+        <w:t xml:space="preserve">for </w:t>
+      </w:r>
+      <w:r>
+        <w:rPr>
+          <w:rFonts w:ascii="Times New Roman" w:eastAsia="Times New Roman" w:hAnsi="Times New Roman" w:cs="Times New Roman"/>
+          <w:sz w:val="24"/>
+          <w:szCs w:val="24"/>
+        </w:rPr>
+        <w:t xml:space="preserve">self, </w:t>
+      </w:r>
+      <w:r>
+        <w:rPr>
+          <w:rFonts w:ascii="Times New Roman" w:eastAsia="Times New Roman" w:hAnsi="Times New Roman" w:cs="Times New Roman"/>
+          <w:sz w:val="24"/>
+          <w:szCs w:val="24"/>
+        </w:rPr>
+        <w:t>target</w:t>
+      </w:r>
+      <w:r>
+        <w:rPr>
+          <w:rFonts w:ascii="Times New Roman" w:eastAsia="Times New Roman" w:hAnsi="Times New Roman" w:cs="Times New Roman"/>
+          <w:sz w:val="24"/>
+          <w:szCs w:val="24"/>
+        </w:rPr>
+        <w:t xml:space="preserve"> or all offline/online</w:t>
+      </w:r>
+      <w:r>
+        <w:rPr>
+          <w:rFonts w:ascii="Times New Roman" w:eastAsia="Times New Roman" w:hAnsi="Times New Roman" w:cs="Times New Roman"/>
+          <w:sz w:val="24"/>
+          <w:szCs w:val="24"/>
+        </w:rPr>
+        <w:t xml:space="preserve"> player</w:t>
+      </w:r>
+      <w:r>
+        <w:rPr>
+          <w:rFonts w:ascii="Times New Roman" w:eastAsia="Times New Roman" w:hAnsi="Times New Roman" w:cs="Times New Roman"/>
+          <w:sz w:val="24"/>
+          <w:szCs w:val="24"/>
+        </w:rPr>
+        <w:t>s</w:t>
       </w:r>
     </w:p>
     <w:p>
@@ -259,8 +425,50 @@
           <w:sz w:val="24"/>
           <w:szCs w:val="24"/>
         </w:rPr>
-        <w:t>Stops the ability to break blocks for self or target player</w:t>
-      </w:r>
+        <w:t xml:space="preserve">Stops the ability of opening chests and storage items for </w:t>
+      </w:r>
+      <w:r>
+        <w:rPr>
+          <w:rFonts w:ascii="Times New Roman" w:eastAsia="Times New Roman" w:hAnsi="Times New Roman" w:cs="Times New Roman"/>
+          <w:sz w:val="24"/>
+          <w:szCs w:val="24"/>
+        </w:rPr>
+        <w:t xml:space="preserve">self, </w:t>
+      </w:r>
+      <w:r>
+        <w:rPr>
+          <w:rFonts w:ascii="Times New Roman" w:eastAsia="Times New Roman" w:hAnsi="Times New Roman" w:cs="Times New Roman"/>
+          <w:sz w:val="24"/>
+          <w:szCs w:val="24"/>
+        </w:rPr>
+        <w:t>target</w:t>
+      </w:r>
+      <w:r>
+        <w:rPr>
+          <w:rFonts w:ascii="Times New Roman" w:eastAsia="Times New Roman" w:hAnsi="Times New Roman" w:cs="Times New Roman"/>
+          <w:sz w:val="24"/>
+          <w:szCs w:val="24"/>
+        </w:rPr>
+        <w:t xml:space="preserve"> or all offline/online</w:t>
+      </w:r>
+      <w:r>
+        <w:rPr>
+          <w:rFonts w:ascii="Times New Roman" w:eastAsia="Times New Roman" w:hAnsi="Times New Roman" w:cs="Times New Roman"/>
+          <w:sz w:val="24"/>
+          <w:szCs w:val="24"/>
+        </w:rPr>
+        <w:t xml:space="preserve"> player</w:t>
+      </w:r>
+      <w:r>
+        <w:rPr>
+          <w:rFonts w:ascii="Times New Roman" w:eastAsia="Times New Roman" w:hAnsi="Times New Roman" w:cs="Times New Roman"/>
+          <w:sz w:val="24"/>
+          <w:szCs w:val="24"/>
+        </w:rPr>
+        <w:t>s</w:t>
+      </w:r>
+      <w:bookmarkStart w:id="0" w:name="_GoBack"/>
+      <w:bookmarkEnd w:id="0"/>
     </w:p>
     <w:p>
       <w:pPr>
@@ -281,7 +489,15 @@
           <w:sz w:val="24"/>
           <w:szCs w:val="24"/>
         </w:rPr>
-        <w:t>Stops the ability to place blocks for self or target player</w:t>
+        <w:t xml:space="preserve">Stops the ability to break blocks for </w:t>
+      </w:r>
+      <w:r>
+        <w:rPr>
+          <w:rFonts w:ascii="Times New Roman" w:eastAsia="Times New Roman" w:hAnsi="Times New Roman" w:cs="Times New Roman"/>
+          <w:sz w:val="24"/>
+          <w:szCs w:val="24"/>
+        </w:rPr>
+        <w:t>self, target or all offline/online players</w:t>
       </w:r>
     </w:p>
     <w:p>
@@ -303,12 +519,83 @@
           <w:sz w:val="24"/>
           <w:szCs w:val="24"/>
         </w:rPr>
+        <w:t xml:space="preserve">Stops the ability to place blocks for </w:t>
+      </w:r>
+      <w:r>
+        <w:rPr>
+          <w:rFonts w:ascii="Times New Roman" w:eastAsia="Times New Roman" w:hAnsi="Times New Roman" w:cs="Times New Roman"/>
+          <w:sz w:val="24"/>
+          <w:szCs w:val="24"/>
+        </w:rPr>
+        <w:t xml:space="preserve">self, </w:t>
+      </w:r>
+      <w:r>
+        <w:rPr>
+          <w:rFonts w:ascii="Times New Roman" w:eastAsia="Times New Roman" w:hAnsi="Times New Roman" w:cs="Times New Roman"/>
+          <w:sz w:val="24"/>
+          <w:szCs w:val="24"/>
+        </w:rPr>
+        <w:t>target</w:t>
+      </w:r>
+      <w:r>
+        <w:rPr>
+          <w:rFonts w:ascii="Times New Roman" w:eastAsia="Times New Roman" w:hAnsi="Times New Roman" w:cs="Times New Roman"/>
+          <w:sz w:val="24"/>
+          <w:szCs w:val="24"/>
+        </w:rPr>
+        <w:t xml:space="preserve"> or all offline</w:t>
+      </w:r>
+      <w:r>
+        <w:rPr>
+          <w:rFonts w:ascii="Times New Roman" w:eastAsia="Times New Roman" w:hAnsi="Times New Roman" w:cs="Times New Roman"/>
+          <w:sz w:val="24"/>
+          <w:szCs w:val="24"/>
+        </w:rPr>
+        <w:t>/online</w:t>
+      </w:r>
+      <w:r>
+        <w:rPr>
+          <w:rFonts w:ascii="Times New Roman" w:eastAsia="Times New Roman" w:hAnsi="Times New Roman" w:cs="Times New Roman"/>
+          <w:sz w:val="24"/>
+          <w:szCs w:val="24"/>
+        </w:rPr>
+        <w:t xml:space="preserve"> player</w:t>
+      </w:r>
+      <w:r>
+        <w:rPr>
+          <w:rFonts w:ascii="Times New Roman" w:eastAsia="Times New Roman" w:hAnsi="Times New Roman" w:cs="Times New Roman"/>
+          <w:sz w:val="24"/>
+          <w:szCs w:val="24"/>
+        </w:rPr>
+        <w:t>s</w:t>
+      </w:r>
+    </w:p>
+    <w:p>
+      <w:pPr>
+        <w:numPr>
+          <w:ilvl w:val="0"/>
+          <w:numId w:val="27"/>
+        </w:numPr>
+        <w:spacing w:before="100" w:beforeAutospacing="1" w:after="100" w:afterAutospacing="1" w:line="240" w:lineRule="auto"/>
+        <w:rPr>
+          <w:rFonts w:ascii="Times New Roman" w:eastAsia="Times New Roman" w:hAnsi="Times New Roman" w:cs="Times New Roman"/>
+          <w:sz w:val="24"/>
+          <w:szCs w:val="24"/>
+        </w:rPr>
+      </w:pPr>
+      <w:r>
+        <w:rPr>
+          <w:rFonts w:ascii="Times New Roman" w:eastAsia="Times New Roman" w:hAnsi="Times New Roman" w:cs="Times New Roman"/>
+          <w:sz w:val="24"/>
+          <w:szCs w:val="24"/>
+        </w:rPr>
         <w:t>Checks personal status of toggles and that of other players</w:t>
       </w:r>
     </w:p>
     <w:p>
       <w:pPr>
         <w:spacing w:before="100" w:beforeAutospacing="1" w:after="100" w:afterAutospacing="1" w:line="240" w:lineRule="auto"/>
+        <w:ind w:left="720"/>
         <w:rPr>
           <w:rFonts w:ascii="Times New Roman" w:eastAsia="Times New Roman" w:hAnsi="Times New Roman" w:cs="Times New Roman"/>
           <w:sz w:val="24"/>
@@ -540,6 +827,7 @@
           <w:sz w:val="24"/>
           <w:szCs w:val="24"/>
         </w:rPr>
+        <w:lastRenderedPageBreak/>
         <w:t>AdminDrop.self.status</w:t>
       </w:r>
       <w:proofErr w:type="spellEnd"/>
@@ -604,7 +892,6 @@
           <w:sz w:val="24"/>
           <w:szCs w:val="24"/>
         </w:rPr>
-        <w:lastRenderedPageBreak/>
         <w:t>AdminDrop.self.throwaway</w:t>
       </w:r>
       <w:proofErr w:type="spellEnd"/>
@@ -1566,6 +1853,7 @@
           <w:sz w:val="24"/>
           <w:szCs w:val="24"/>
         </w:rPr>
+        <w:lastRenderedPageBreak/>
         <w:t xml:space="preserve">/ad </w:t>
       </w:r>
       <w:proofErr w:type="spellStart"/>
@@ -1624,7 +1912,23 @@
           <w:sz w:val="24"/>
           <w:szCs w:val="24"/>
         </w:rPr>
-        <w:t xml:space="preserve"> [player] - Toggles other's Death Drops on/off</w:t>
+        <w:t xml:space="preserve"> [player</w:t>
+      </w:r>
+      <w:r>
+        <w:rPr>
+          <w:rFonts w:ascii="Times New Roman" w:eastAsia="Times New Roman" w:hAnsi="Times New Roman" w:cs="Times New Roman"/>
+          <w:sz w:val="24"/>
+          <w:szCs w:val="24"/>
+        </w:rPr>
+        <w:t>/all/online</w:t>
+      </w:r>
+      <w:r>
+        <w:rPr>
+          <w:rFonts w:ascii="Times New Roman" w:eastAsia="Times New Roman" w:hAnsi="Times New Roman" w:cs="Times New Roman"/>
+          <w:sz w:val="24"/>
+          <w:szCs w:val="24"/>
+        </w:rPr>
+        <w:t>] - Toggles other's Death Drops on/off</w:t>
       </w:r>
     </w:p>
     <w:p>
@@ -1646,7 +1950,6 @@
           <w:sz w:val="24"/>
           <w:szCs w:val="24"/>
         </w:rPr>
-        <w:lastRenderedPageBreak/>
         <w:t xml:space="preserve">/ad </w:t>
       </w:r>
       <w:proofErr w:type="spellStart"/>
@@ -1665,7 +1968,31 @@
           <w:sz w:val="24"/>
           <w:szCs w:val="24"/>
         </w:rPr>
-        <w:t xml:space="preserve"> [player] [ON/OFF] - Toggles other's Death Drops on/off</w:t>
+        <w:t xml:space="preserve"> [</w:t>
+      </w:r>
+      <w:r>
+        <w:rPr>
+          <w:rFonts w:ascii="Times New Roman" w:eastAsia="Times New Roman" w:hAnsi="Times New Roman" w:cs="Times New Roman"/>
+          <w:sz w:val="24"/>
+          <w:szCs w:val="24"/>
+        </w:rPr>
+        <w:t>player</w:t>
+      </w:r>
+      <w:r>
+        <w:rPr>
+          <w:rFonts w:ascii="Times New Roman" w:eastAsia="Times New Roman" w:hAnsi="Times New Roman" w:cs="Times New Roman"/>
+          <w:sz w:val="24"/>
+          <w:szCs w:val="24"/>
+        </w:rPr>
+        <w:t>/all/online</w:t>
+      </w:r>
+      <w:r>
+        <w:rPr>
+          <w:rFonts w:ascii="Times New Roman" w:eastAsia="Times New Roman" w:hAnsi="Times New Roman" w:cs="Times New Roman"/>
+          <w:sz w:val="24"/>
+          <w:szCs w:val="24"/>
+        </w:rPr>
+        <w:t>] [ON/OFF] - Toggles other's Death Drops on/off</w:t>
       </w:r>
     </w:p>
     <w:p>
@@ -1709,7 +2036,31 @@
           <w:sz w:val="24"/>
           <w:szCs w:val="24"/>
         </w:rPr>
-        <w:t>/ad throwaway [player] - Toggles other's throw away items on/off</w:t>
+        <w:t>/ad throwaway [</w:t>
+      </w:r>
+      <w:r>
+        <w:rPr>
+          <w:rFonts w:ascii="Times New Roman" w:eastAsia="Times New Roman" w:hAnsi="Times New Roman" w:cs="Times New Roman"/>
+          <w:sz w:val="24"/>
+          <w:szCs w:val="24"/>
+        </w:rPr>
+        <w:t>player</w:t>
+      </w:r>
+      <w:r>
+        <w:rPr>
+          <w:rFonts w:ascii="Times New Roman" w:eastAsia="Times New Roman" w:hAnsi="Times New Roman" w:cs="Times New Roman"/>
+          <w:sz w:val="24"/>
+          <w:szCs w:val="24"/>
+        </w:rPr>
+        <w:t>/all/online</w:t>
+      </w:r>
+      <w:r>
+        <w:rPr>
+          <w:rFonts w:ascii="Times New Roman" w:eastAsia="Times New Roman" w:hAnsi="Times New Roman" w:cs="Times New Roman"/>
+          <w:sz w:val="24"/>
+          <w:szCs w:val="24"/>
+        </w:rPr>
+        <w:t>] - Toggles other's throw away items on/off</w:t>
       </w:r>
     </w:p>
     <w:p>
@@ -1731,7 +2082,31 @@
           <w:sz w:val="24"/>
           <w:szCs w:val="24"/>
         </w:rPr>
-        <w:t>/ad throwaway [player] [ON/OFF] - Toggles other's throw away items on/off</w:t>
+        <w:t>/ad throwaway [</w:t>
+      </w:r>
+      <w:r>
+        <w:rPr>
+          <w:rFonts w:ascii="Times New Roman" w:eastAsia="Times New Roman" w:hAnsi="Times New Roman" w:cs="Times New Roman"/>
+          <w:sz w:val="24"/>
+          <w:szCs w:val="24"/>
+        </w:rPr>
+        <w:t>player</w:t>
+      </w:r>
+      <w:r>
+        <w:rPr>
+          <w:rFonts w:ascii="Times New Roman" w:eastAsia="Times New Roman" w:hAnsi="Times New Roman" w:cs="Times New Roman"/>
+          <w:sz w:val="24"/>
+          <w:szCs w:val="24"/>
+        </w:rPr>
+        <w:t>/all/online</w:t>
+      </w:r>
+      <w:r>
+        <w:rPr>
+          <w:rFonts w:ascii="Times New Roman" w:eastAsia="Times New Roman" w:hAnsi="Times New Roman" w:cs="Times New Roman"/>
+          <w:sz w:val="24"/>
+          <w:szCs w:val="24"/>
+        </w:rPr>
+        <w:t>] [ON/OFF] - Toggles other's throw away items on/off</w:t>
       </w:r>
     </w:p>
     <w:p>
@@ -1775,7 +2150,31 @@
           <w:sz w:val="24"/>
           <w:szCs w:val="24"/>
         </w:rPr>
-        <w:t>/ad pickup [player] - Toggles other's ability to pick up items on/off</w:t>
+        <w:t>/ad pickup [</w:t>
+      </w:r>
+      <w:r>
+        <w:rPr>
+          <w:rFonts w:ascii="Times New Roman" w:eastAsia="Times New Roman" w:hAnsi="Times New Roman" w:cs="Times New Roman"/>
+          <w:sz w:val="24"/>
+          <w:szCs w:val="24"/>
+        </w:rPr>
+        <w:t>player</w:t>
+      </w:r>
+      <w:r>
+        <w:rPr>
+          <w:rFonts w:ascii="Times New Roman" w:eastAsia="Times New Roman" w:hAnsi="Times New Roman" w:cs="Times New Roman"/>
+          <w:sz w:val="24"/>
+          <w:szCs w:val="24"/>
+        </w:rPr>
+        <w:t>/all/online</w:t>
+      </w:r>
+      <w:r>
+        <w:rPr>
+          <w:rFonts w:ascii="Times New Roman" w:eastAsia="Times New Roman" w:hAnsi="Times New Roman" w:cs="Times New Roman"/>
+          <w:sz w:val="24"/>
+          <w:szCs w:val="24"/>
+        </w:rPr>
+        <w:t>] - Toggles other's ability to pick up items on/off</w:t>
       </w:r>
     </w:p>
     <w:p>
@@ -1797,7 +2196,31 @@
           <w:sz w:val="24"/>
           <w:szCs w:val="24"/>
         </w:rPr>
-        <w:t>/ad pickup [player] [ON/OFF] - Toggles other's ability to pick up items on/off</w:t>
+        <w:t>/ad pickup [</w:t>
+      </w:r>
+      <w:r>
+        <w:rPr>
+          <w:rFonts w:ascii="Times New Roman" w:eastAsia="Times New Roman" w:hAnsi="Times New Roman" w:cs="Times New Roman"/>
+          <w:sz w:val="24"/>
+          <w:szCs w:val="24"/>
+        </w:rPr>
+        <w:t>player</w:t>
+      </w:r>
+      <w:r>
+        <w:rPr>
+          <w:rFonts w:ascii="Times New Roman" w:eastAsia="Times New Roman" w:hAnsi="Times New Roman" w:cs="Times New Roman"/>
+          <w:sz w:val="24"/>
+          <w:szCs w:val="24"/>
+        </w:rPr>
+        <w:t>/all/online</w:t>
+      </w:r>
+      <w:r>
+        <w:rPr>
+          <w:rFonts w:ascii="Times New Roman" w:eastAsia="Times New Roman" w:hAnsi="Times New Roman" w:cs="Times New Roman"/>
+          <w:sz w:val="24"/>
+          <w:szCs w:val="24"/>
+        </w:rPr>
+        <w:t>] [ON/OFF] - Toggles other's ability to pick up items on/off</w:t>
       </w:r>
     </w:p>
     <w:p>
@@ -1877,7 +2300,31 @@
           <w:sz w:val="24"/>
           <w:szCs w:val="24"/>
         </w:rPr>
-        <w:t xml:space="preserve"> [player] - Toggles other's ability to open chests on/off</w:t>
+        <w:t xml:space="preserve"> [</w:t>
+      </w:r>
+      <w:r>
+        <w:rPr>
+          <w:rFonts w:ascii="Times New Roman" w:eastAsia="Times New Roman" w:hAnsi="Times New Roman" w:cs="Times New Roman"/>
+          <w:sz w:val="24"/>
+          <w:szCs w:val="24"/>
+        </w:rPr>
+        <w:t>player</w:t>
+      </w:r>
+      <w:r>
+        <w:rPr>
+          <w:rFonts w:ascii="Times New Roman" w:eastAsia="Times New Roman" w:hAnsi="Times New Roman" w:cs="Times New Roman"/>
+          <w:sz w:val="24"/>
+          <w:szCs w:val="24"/>
+        </w:rPr>
+        <w:t>/all/online</w:t>
+      </w:r>
+      <w:r>
+        <w:rPr>
+          <w:rFonts w:ascii="Times New Roman" w:eastAsia="Times New Roman" w:hAnsi="Times New Roman" w:cs="Times New Roman"/>
+          <w:sz w:val="24"/>
+          <w:szCs w:val="24"/>
+        </w:rPr>
+        <w:t>] - Toggles other's ability to open chests on/off</w:t>
       </w:r>
     </w:p>
     <w:p>
@@ -1917,7 +2364,31 @@
           <w:sz w:val="24"/>
           <w:szCs w:val="24"/>
         </w:rPr>
-        <w:t xml:space="preserve"> [player] [ON/OFF] - Toggles other's ability to open chests on/off</w:t>
+        <w:t xml:space="preserve"> [</w:t>
+      </w:r>
+      <w:r>
+        <w:rPr>
+          <w:rFonts w:ascii="Times New Roman" w:eastAsia="Times New Roman" w:hAnsi="Times New Roman" w:cs="Times New Roman"/>
+          <w:sz w:val="24"/>
+          <w:szCs w:val="24"/>
+        </w:rPr>
+        <w:t>player</w:t>
+      </w:r>
+      <w:r>
+        <w:rPr>
+          <w:rFonts w:ascii="Times New Roman" w:eastAsia="Times New Roman" w:hAnsi="Times New Roman" w:cs="Times New Roman"/>
+          <w:sz w:val="24"/>
+          <w:szCs w:val="24"/>
+        </w:rPr>
+        <w:t>/all/online</w:t>
+      </w:r>
+      <w:r>
+        <w:rPr>
+          <w:rFonts w:ascii="Times New Roman" w:eastAsia="Times New Roman" w:hAnsi="Times New Roman" w:cs="Times New Roman"/>
+          <w:sz w:val="24"/>
+          <w:szCs w:val="24"/>
+        </w:rPr>
+        <w:t>] [ON/OFF] - Toggles other's ability to open chests on/off</w:t>
       </w:r>
     </w:p>
     <w:p>
@@ -1997,7 +2468,31 @@
           <w:sz w:val="24"/>
           <w:szCs w:val="24"/>
         </w:rPr>
-        <w:t xml:space="preserve"> [player] - Toggles other's restriction to break blocks on/off</w:t>
+        <w:t xml:space="preserve"> [</w:t>
+      </w:r>
+      <w:r>
+        <w:rPr>
+          <w:rFonts w:ascii="Times New Roman" w:eastAsia="Times New Roman" w:hAnsi="Times New Roman" w:cs="Times New Roman"/>
+          <w:sz w:val="24"/>
+          <w:szCs w:val="24"/>
+        </w:rPr>
+        <w:t>player</w:t>
+      </w:r>
+      <w:r>
+        <w:rPr>
+          <w:rFonts w:ascii="Times New Roman" w:eastAsia="Times New Roman" w:hAnsi="Times New Roman" w:cs="Times New Roman"/>
+          <w:sz w:val="24"/>
+          <w:szCs w:val="24"/>
+        </w:rPr>
+        <w:t>/all/online</w:t>
+      </w:r>
+      <w:r>
+        <w:rPr>
+          <w:rFonts w:ascii="Times New Roman" w:eastAsia="Times New Roman" w:hAnsi="Times New Roman" w:cs="Times New Roman"/>
+          <w:sz w:val="24"/>
+          <w:szCs w:val="24"/>
+        </w:rPr>
+        <w:t>] - Toggles other's restriction to break blocks on/off</w:t>
       </w:r>
     </w:p>
     <w:p>
@@ -2037,7 +2532,31 @@
           <w:sz w:val="24"/>
           <w:szCs w:val="24"/>
         </w:rPr>
-        <w:t xml:space="preserve"> [player] [ON/OFF] - Toggles other's restriction to break blocks on/off</w:t>
+        <w:t xml:space="preserve"> [</w:t>
+      </w:r>
+      <w:r>
+        <w:rPr>
+          <w:rFonts w:ascii="Times New Roman" w:eastAsia="Times New Roman" w:hAnsi="Times New Roman" w:cs="Times New Roman"/>
+          <w:sz w:val="24"/>
+          <w:szCs w:val="24"/>
+        </w:rPr>
+        <w:t>player</w:t>
+      </w:r>
+      <w:r>
+        <w:rPr>
+          <w:rFonts w:ascii="Times New Roman" w:eastAsia="Times New Roman" w:hAnsi="Times New Roman" w:cs="Times New Roman"/>
+          <w:sz w:val="24"/>
+          <w:szCs w:val="24"/>
+        </w:rPr>
+        <w:t>/all/online</w:t>
+      </w:r>
+      <w:r>
+        <w:rPr>
+          <w:rFonts w:ascii="Times New Roman" w:eastAsia="Times New Roman" w:hAnsi="Times New Roman" w:cs="Times New Roman"/>
+          <w:sz w:val="24"/>
+          <w:szCs w:val="24"/>
+        </w:rPr>
+        <w:t>] [ON/OFF] - Toggles other's restriction to break blocks on/off</w:t>
       </w:r>
     </w:p>
     <w:p>
@@ -2117,7 +2636,31 @@
           <w:sz w:val="24"/>
           <w:szCs w:val="24"/>
         </w:rPr>
-        <w:t xml:space="preserve"> [player] - Toggles other's restriction to place blocks on/off</w:t>
+        <w:t xml:space="preserve"> [</w:t>
+      </w:r>
+      <w:r>
+        <w:rPr>
+          <w:rFonts w:ascii="Times New Roman" w:eastAsia="Times New Roman" w:hAnsi="Times New Roman" w:cs="Times New Roman"/>
+          <w:sz w:val="24"/>
+          <w:szCs w:val="24"/>
+        </w:rPr>
+        <w:t>player</w:t>
+      </w:r>
+      <w:r>
+        <w:rPr>
+          <w:rFonts w:ascii="Times New Roman" w:eastAsia="Times New Roman" w:hAnsi="Times New Roman" w:cs="Times New Roman"/>
+          <w:sz w:val="24"/>
+          <w:szCs w:val="24"/>
+        </w:rPr>
+        <w:t>/all/online</w:t>
+      </w:r>
+      <w:r>
+        <w:rPr>
+          <w:rFonts w:ascii="Times New Roman" w:eastAsia="Times New Roman" w:hAnsi="Times New Roman" w:cs="Times New Roman"/>
+          <w:sz w:val="24"/>
+          <w:szCs w:val="24"/>
+        </w:rPr>
+        <w:t>] - Toggles other's restriction to place blocks on/off</w:t>
       </w:r>
     </w:p>
     <w:p>
@@ -2157,7 +2700,31 @@
           <w:sz w:val="24"/>
           <w:szCs w:val="24"/>
         </w:rPr>
-        <w:t xml:space="preserve"> [player] [ON/OFF] - Toggles other's restriction to place blocks on/off</w:t>
+        <w:t xml:space="preserve"> [</w:t>
+      </w:r>
+      <w:r>
+        <w:rPr>
+          <w:rFonts w:ascii="Times New Roman" w:eastAsia="Times New Roman" w:hAnsi="Times New Roman" w:cs="Times New Roman"/>
+          <w:sz w:val="24"/>
+          <w:szCs w:val="24"/>
+        </w:rPr>
+        <w:t>player</w:t>
+      </w:r>
+      <w:r>
+        <w:rPr>
+          <w:rFonts w:ascii="Times New Roman" w:eastAsia="Times New Roman" w:hAnsi="Times New Roman" w:cs="Times New Roman"/>
+          <w:sz w:val="24"/>
+          <w:szCs w:val="24"/>
+        </w:rPr>
+        <w:t>/all/online</w:t>
+      </w:r>
+      <w:r>
+        <w:rPr>
+          <w:rFonts w:ascii="Times New Roman" w:eastAsia="Times New Roman" w:hAnsi="Times New Roman" w:cs="Times New Roman"/>
+          <w:sz w:val="24"/>
+          <w:szCs w:val="24"/>
+        </w:rPr>
+        <w:t>] [ON/OFF] - Toggles other's restriction to place blocks on/off</w:t>
       </w:r>
     </w:p>
     <w:p>
@@ -2845,6 +3412,7 @@
           <w:sz w:val="24"/>
           <w:szCs w:val="24"/>
         </w:rPr>
+        <w:lastRenderedPageBreak/>
         <w:t>/ad status - Gets current status</w:t>
       </w:r>
     </w:p>
@@ -2932,7 +3500,6 @@
           <w:sz w:val="24"/>
           <w:szCs w:val="24"/>
         </w:rPr>
-        <w:lastRenderedPageBreak/>
         <w:t>Config</w:t>
       </w:r>
       <w:r>

</xml_diff>

<commit_message>
Added All command and removed save timer
Cleaned up some code, removed readme.md due to no use, added all command, moved from a save timer to saving when changes are made
</commit_message>
<xml_diff>
--- a/BukkitDescriptionPage.docx
+++ b/BukkitDescriptionPage.docx
@@ -1910,23 +1910,15 @@
           <w:sz w:val="24"/>
           <w:szCs w:val="24"/>
         </w:rPr>
-        <w:t xml:space="preserve"> [player</w:t>
-      </w:r>
-      <w:r>
-        <w:rPr>
-          <w:rFonts w:ascii="Times New Roman" w:eastAsia="Times New Roman" w:hAnsi="Times New Roman" w:cs="Times New Roman"/>
-          <w:sz w:val="24"/>
-          <w:szCs w:val="24"/>
-        </w:rPr>
-        <w:t>/</w:t>
-      </w:r>
-      <w:r>
-        <w:rPr>
-          <w:rFonts w:ascii="Times New Roman" w:eastAsia="Times New Roman" w:hAnsi="Times New Roman" w:cs="Times New Roman"/>
-          <w:sz w:val="24"/>
-          <w:szCs w:val="24"/>
-        </w:rPr>
-        <w:t>online</w:t>
+        <w:t xml:space="preserve"> [</w:t>
+      </w:r>
+      <w:r>
+        <w:rPr>
+          <w:rFonts w:ascii="Times New Roman" w:eastAsia="Times New Roman" w:hAnsi="Times New Roman" w:cs="Times New Roman"/>
+          <w:sz w:val="24"/>
+          <w:szCs w:val="24"/>
+        </w:rPr>
+        <w:t>player/online/all</w:t>
       </w:r>
       <w:r>
         <w:rPr>
@@ -1982,23 +1974,7 @@
           <w:sz w:val="24"/>
           <w:szCs w:val="24"/>
         </w:rPr>
-        <w:t>player</w:t>
-      </w:r>
-      <w:r>
-        <w:rPr>
-          <w:rFonts w:ascii="Times New Roman" w:eastAsia="Times New Roman" w:hAnsi="Times New Roman" w:cs="Times New Roman"/>
-          <w:sz w:val="24"/>
-          <w:szCs w:val="24"/>
-        </w:rPr>
-        <w:t>/</w:t>
-      </w:r>
-      <w:r>
-        <w:rPr>
-          <w:rFonts w:ascii="Times New Roman" w:eastAsia="Times New Roman" w:hAnsi="Times New Roman" w:cs="Times New Roman"/>
-          <w:sz w:val="24"/>
-          <w:szCs w:val="24"/>
-        </w:rPr>
-        <w:t>online</w:t>
+        <w:t>player/online/all</w:t>
       </w:r>
       <w:r>
         <w:rPr>
@@ -2058,23 +2034,7 @@
           <w:sz w:val="24"/>
           <w:szCs w:val="24"/>
         </w:rPr>
-        <w:t>player</w:t>
-      </w:r>
-      <w:r>
-        <w:rPr>
-          <w:rFonts w:ascii="Times New Roman" w:eastAsia="Times New Roman" w:hAnsi="Times New Roman" w:cs="Times New Roman"/>
-          <w:sz w:val="24"/>
-          <w:szCs w:val="24"/>
-        </w:rPr>
-        <w:t>/</w:t>
-      </w:r>
-      <w:r>
-        <w:rPr>
-          <w:rFonts w:ascii="Times New Roman" w:eastAsia="Times New Roman" w:hAnsi="Times New Roman" w:cs="Times New Roman"/>
-          <w:sz w:val="24"/>
-          <w:szCs w:val="24"/>
-        </w:rPr>
-        <w:t>online</w:t>
+        <w:t>player/online/all</w:t>
       </w:r>
       <w:r>
         <w:rPr>
@@ -2112,15 +2072,7 @@
           <w:sz w:val="24"/>
           <w:szCs w:val="24"/>
         </w:rPr>
-        <w:t>player</w:t>
-      </w:r>
-      <w:r>
-        <w:rPr>
-          <w:rFonts w:ascii="Times New Roman" w:eastAsia="Times New Roman" w:hAnsi="Times New Roman" w:cs="Times New Roman"/>
-          <w:sz w:val="24"/>
-          <w:szCs w:val="24"/>
-        </w:rPr>
-        <w:t>/online</w:t>
+        <w:t>player/online/all</w:t>
       </w:r>
       <w:r>
         <w:rPr>
@@ -2180,23 +2132,7 @@
           <w:sz w:val="24"/>
           <w:szCs w:val="24"/>
         </w:rPr>
-        <w:t>player</w:t>
-      </w:r>
-      <w:r>
-        <w:rPr>
-          <w:rFonts w:ascii="Times New Roman" w:eastAsia="Times New Roman" w:hAnsi="Times New Roman" w:cs="Times New Roman"/>
-          <w:sz w:val="24"/>
-          <w:szCs w:val="24"/>
-        </w:rPr>
-        <w:t>/</w:t>
-      </w:r>
-      <w:r>
-        <w:rPr>
-          <w:rFonts w:ascii="Times New Roman" w:eastAsia="Times New Roman" w:hAnsi="Times New Roman" w:cs="Times New Roman"/>
-          <w:sz w:val="24"/>
-          <w:szCs w:val="24"/>
-        </w:rPr>
-        <w:t>online</w:t>
+        <w:t>player/online/all</w:t>
       </w:r>
       <w:r>
         <w:rPr>
@@ -2234,23 +2170,7 @@
           <w:sz w:val="24"/>
           <w:szCs w:val="24"/>
         </w:rPr>
-        <w:t>player</w:t>
-      </w:r>
-      <w:r>
-        <w:rPr>
-          <w:rFonts w:ascii="Times New Roman" w:eastAsia="Times New Roman" w:hAnsi="Times New Roman" w:cs="Times New Roman"/>
-          <w:sz w:val="24"/>
-          <w:szCs w:val="24"/>
-        </w:rPr>
-        <w:t>/</w:t>
-      </w:r>
-      <w:r>
-        <w:rPr>
-          <w:rFonts w:ascii="Times New Roman" w:eastAsia="Times New Roman" w:hAnsi="Times New Roman" w:cs="Times New Roman"/>
-          <w:sz w:val="24"/>
-          <w:szCs w:val="24"/>
-        </w:rPr>
-        <w:t>online</w:t>
+        <w:t>player/online/all</w:t>
       </w:r>
       <w:r>
         <w:rPr>
@@ -2346,23 +2266,7 @@
           <w:sz w:val="24"/>
           <w:szCs w:val="24"/>
         </w:rPr>
-        <w:t>player</w:t>
-      </w:r>
-      <w:r>
-        <w:rPr>
-          <w:rFonts w:ascii="Times New Roman" w:eastAsia="Times New Roman" w:hAnsi="Times New Roman" w:cs="Times New Roman"/>
-          <w:sz w:val="24"/>
-          <w:szCs w:val="24"/>
-        </w:rPr>
-        <w:t>/</w:t>
-      </w:r>
-      <w:r>
-        <w:rPr>
-          <w:rFonts w:ascii="Times New Roman" w:eastAsia="Times New Roman" w:hAnsi="Times New Roman" w:cs="Times New Roman"/>
-          <w:sz w:val="24"/>
-          <w:szCs w:val="24"/>
-        </w:rPr>
-        <w:t>online</w:t>
+        <w:t>player/online/all</w:t>
       </w:r>
       <w:r>
         <w:rPr>
@@ -2418,23 +2322,7 @@
           <w:sz w:val="24"/>
           <w:szCs w:val="24"/>
         </w:rPr>
-        <w:t>player</w:t>
-      </w:r>
-      <w:r>
-        <w:rPr>
-          <w:rFonts w:ascii="Times New Roman" w:eastAsia="Times New Roman" w:hAnsi="Times New Roman" w:cs="Times New Roman"/>
-          <w:sz w:val="24"/>
-          <w:szCs w:val="24"/>
-        </w:rPr>
-        <w:t>/</w:t>
-      </w:r>
-      <w:r>
-        <w:rPr>
-          <w:rFonts w:ascii="Times New Roman" w:eastAsia="Times New Roman" w:hAnsi="Times New Roman" w:cs="Times New Roman"/>
-          <w:sz w:val="24"/>
-          <w:szCs w:val="24"/>
-        </w:rPr>
-        <w:t>online</w:t>
+        <w:t>player/online/all</w:t>
       </w:r>
       <w:r>
         <w:rPr>
@@ -2530,23 +2418,7 @@
           <w:sz w:val="24"/>
           <w:szCs w:val="24"/>
         </w:rPr>
-        <w:t>player</w:t>
-      </w:r>
-      <w:r>
-        <w:rPr>
-          <w:rFonts w:ascii="Times New Roman" w:eastAsia="Times New Roman" w:hAnsi="Times New Roman" w:cs="Times New Roman"/>
-          <w:sz w:val="24"/>
-          <w:szCs w:val="24"/>
-        </w:rPr>
-        <w:t>/</w:t>
-      </w:r>
-      <w:r>
-        <w:rPr>
-          <w:rFonts w:ascii="Times New Roman" w:eastAsia="Times New Roman" w:hAnsi="Times New Roman" w:cs="Times New Roman"/>
-          <w:sz w:val="24"/>
-          <w:szCs w:val="24"/>
-        </w:rPr>
-        <w:t>online</w:t>
+        <w:t>player/online/all</w:t>
       </w:r>
       <w:r>
         <w:rPr>
@@ -2602,23 +2474,7 @@
           <w:sz w:val="24"/>
           <w:szCs w:val="24"/>
         </w:rPr>
-        <w:t>player</w:t>
-      </w:r>
-      <w:r>
-        <w:rPr>
-          <w:rFonts w:ascii="Times New Roman" w:eastAsia="Times New Roman" w:hAnsi="Times New Roman" w:cs="Times New Roman"/>
-          <w:sz w:val="24"/>
-          <w:szCs w:val="24"/>
-        </w:rPr>
-        <w:t>/</w:t>
-      </w:r>
-      <w:r>
-        <w:rPr>
-          <w:rFonts w:ascii="Times New Roman" w:eastAsia="Times New Roman" w:hAnsi="Times New Roman" w:cs="Times New Roman"/>
-          <w:sz w:val="24"/>
-          <w:szCs w:val="24"/>
-        </w:rPr>
-        <w:t>online</w:t>
+        <w:t>player/online/all</w:t>
       </w:r>
       <w:r>
         <w:rPr>
@@ -2714,23 +2570,7 @@
           <w:sz w:val="24"/>
           <w:szCs w:val="24"/>
         </w:rPr>
-        <w:t>player</w:t>
-      </w:r>
-      <w:r>
-        <w:rPr>
-          <w:rFonts w:ascii="Times New Roman" w:eastAsia="Times New Roman" w:hAnsi="Times New Roman" w:cs="Times New Roman"/>
-          <w:sz w:val="24"/>
-          <w:szCs w:val="24"/>
-        </w:rPr>
-        <w:t>/</w:t>
-      </w:r>
-      <w:r>
-        <w:rPr>
-          <w:rFonts w:ascii="Times New Roman" w:eastAsia="Times New Roman" w:hAnsi="Times New Roman" w:cs="Times New Roman"/>
-          <w:sz w:val="24"/>
-          <w:szCs w:val="24"/>
-        </w:rPr>
-        <w:t>online</w:t>
+        <w:t>player/online/all/all</w:t>
       </w:r>
       <w:r>
         <w:rPr>
@@ -2786,23 +2626,7 @@
           <w:sz w:val="24"/>
           <w:szCs w:val="24"/>
         </w:rPr>
-        <w:t>player</w:t>
-      </w:r>
-      <w:r>
-        <w:rPr>
-          <w:rFonts w:ascii="Times New Roman" w:eastAsia="Times New Roman" w:hAnsi="Times New Roman" w:cs="Times New Roman"/>
-          <w:sz w:val="24"/>
-          <w:szCs w:val="24"/>
-        </w:rPr>
-        <w:t>/</w:t>
-      </w:r>
-      <w:r>
-        <w:rPr>
-          <w:rFonts w:ascii="Times New Roman" w:eastAsia="Times New Roman" w:hAnsi="Times New Roman" w:cs="Times New Roman"/>
-          <w:sz w:val="24"/>
-          <w:szCs w:val="24"/>
-        </w:rPr>
-        <w:t>online</w:t>
+        <w:t>player/online/all</w:t>
       </w:r>
       <w:r>
         <w:rPr>
@@ -2998,7 +2822,31 @@
           <w:sz w:val="24"/>
           <w:szCs w:val="24"/>
         </w:rPr>
-        <w:t xml:space="preserve"> [player] - Toggles other's Death Drops on/off</w:t>
+        <w:t xml:space="preserve"> [</w:t>
+      </w:r>
+      <w:r>
+        <w:rPr>
+          <w:rFonts w:ascii="Times New Roman" w:eastAsia="Times New Roman" w:hAnsi="Times New Roman" w:cs="Times New Roman"/>
+          <w:sz w:val="24"/>
+          <w:szCs w:val="24"/>
+        </w:rPr>
+        <w:t>player</w:t>
+      </w:r>
+      <w:r>
+        <w:rPr>
+          <w:rFonts w:ascii="Times New Roman" w:eastAsia="Times New Roman" w:hAnsi="Times New Roman" w:cs="Times New Roman"/>
+          <w:sz w:val="24"/>
+          <w:szCs w:val="24"/>
+        </w:rPr>
+        <w:t>/online/all</w:t>
+      </w:r>
+      <w:r>
+        <w:rPr>
+          <w:rFonts w:ascii="Times New Roman" w:eastAsia="Times New Roman" w:hAnsi="Times New Roman" w:cs="Times New Roman"/>
+          <w:sz w:val="24"/>
+          <w:szCs w:val="24"/>
+        </w:rPr>
+        <w:t>] - Toggles other's Death Drops on/off</w:t>
       </w:r>
     </w:p>
     <w:p>
@@ -3038,7 +2886,31 @@
           <w:sz w:val="24"/>
           <w:szCs w:val="24"/>
         </w:rPr>
-        <w:t xml:space="preserve"> [player] [ON/OFF] - Toggles other's Death Drops on/off</w:t>
+        <w:t xml:space="preserve"> [</w:t>
+      </w:r>
+      <w:r>
+        <w:rPr>
+          <w:rFonts w:ascii="Times New Roman" w:eastAsia="Times New Roman" w:hAnsi="Times New Roman" w:cs="Times New Roman"/>
+          <w:sz w:val="24"/>
+          <w:szCs w:val="24"/>
+        </w:rPr>
+        <w:t>player</w:t>
+      </w:r>
+      <w:r>
+        <w:rPr>
+          <w:rFonts w:ascii="Times New Roman" w:eastAsia="Times New Roman" w:hAnsi="Times New Roman" w:cs="Times New Roman"/>
+          <w:sz w:val="24"/>
+          <w:szCs w:val="24"/>
+        </w:rPr>
+        <w:t>/online/all</w:t>
+      </w:r>
+      <w:r>
+        <w:rPr>
+          <w:rFonts w:ascii="Times New Roman" w:eastAsia="Times New Roman" w:hAnsi="Times New Roman" w:cs="Times New Roman"/>
+          <w:sz w:val="24"/>
+          <w:szCs w:val="24"/>
+        </w:rPr>
+        <w:t>] [ON/OFF] - Toggles other's Death Drops on/off</w:t>
       </w:r>
     </w:p>
     <w:p>
@@ -3082,7 +2954,31 @@
           <w:sz w:val="24"/>
           <w:szCs w:val="24"/>
         </w:rPr>
-        <w:t>/ad ta [player] - Toggles other's throw away items on/off</w:t>
+        <w:t>/ad ta [</w:t>
+      </w:r>
+      <w:r>
+        <w:rPr>
+          <w:rFonts w:ascii="Times New Roman" w:eastAsia="Times New Roman" w:hAnsi="Times New Roman" w:cs="Times New Roman"/>
+          <w:sz w:val="24"/>
+          <w:szCs w:val="24"/>
+        </w:rPr>
+        <w:t>player</w:t>
+      </w:r>
+      <w:r>
+        <w:rPr>
+          <w:rFonts w:ascii="Times New Roman" w:eastAsia="Times New Roman" w:hAnsi="Times New Roman" w:cs="Times New Roman"/>
+          <w:sz w:val="24"/>
+          <w:szCs w:val="24"/>
+        </w:rPr>
+        <w:t>/online/all</w:t>
+      </w:r>
+      <w:r>
+        <w:rPr>
+          <w:rFonts w:ascii="Times New Roman" w:eastAsia="Times New Roman" w:hAnsi="Times New Roman" w:cs="Times New Roman"/>
+          <w:sz w:val="24"/>
+          <w:szCs w:val="24"/>
+        </w:rPr>
+        <w:t>] - Toggles other's throw away items on/off</w:t>
       </w:r>
     </w:p>
     <w:p>
@@ -3104,7 +3000,31 @@
           <w:sz w:val="24"/>
           <w:szCs w:val="24"/>
         </w:rPr>
-        <w:t>/ad ta [player] [ON/OFF] - Toggles other's throw away items on/off</w:t>
+        <w:t>/ad ta [</w:t>
+      </w:r>
+      <w:r>
+        <w:rPr>
+          <w:rFonts w:ascii="Times New Roman" w:eastAsia="Times New Roman" w:hAnsi="Times New Roman" w:cs="Times New Roman"/>
+          <w:sz w:val="24"/>
+          <w:szCs w:val="24"/>
+        </w:rPr>
+        <w:t>player</w:t>
+      </w:r>
+      <w:r>
+        <w:rPr>
+          <w:rFonts w:ascii="Times New Roman" w:eastAsia="Times New Roman" w:hAnsi="Times New Roman" w:cs="Times New Roman"/>
+          <w:sz w:val="24"/>
+          <w:szCs w:val="24"/>
+        </w:rPr>
+        <w:t>/online/all</w:t>
+      </w:r>
+      <w:r>
+        <w:rPr>
+          <w:rFonts w:ascii="Times New Roman" w:eastAsia="Times New Roman" w:hAnsi="Times New Roman" w:cs="Times New Roman"/>
+          <w:sz w:val="24"/>
+          <w:szCs w:val="24"/>
+        </w:rPr>
+        <w:t>] [ON/OFF] - Toggles other's throw away items on/off</w:t>
       </w:r>
     </w:p>
     <w:p>
@@ -3184,7 +3104,31 @@
           <w:sz w:val="24"/>
           <w:szCs w:val="24"/>
         </w:rPr>
-        <w:t xml:space="preserve"> [player] - Toggles other's ability to pick up items on/off</w:t>
+        <w:t xml:space="preserve"> [</w:t>
+      </w:r>
+      <w:r>
+        <w:rPr>
+          <w:rFonts w:ascii="Times New Roman" w:eastAsia="Times New Roman" w:hAnsi="Times New Roman" w:cs="Times New Roman"/>
+          <w:sz w:val="24"/>
+          <w:szCs w:val="24"/>
+        </w:rPr>
+        <w:t>player</w:t>
+      </w:r>
+      <w:r>
+        <w:rPr>
+          <w:rFonts w:ascii="Times New Roman" w:eastAsia="Times New Roman" w:hAnsi="Times New Roman" w:cs="Times New Roman"/>
+          <w:sz w:val="24"/>
+          <w:szCs w:val="24"/>
+        </w:rPr>
+        <w:t>/online/all</w:t>
+      </w:r>
+      <w:r>
+        <w:rPr>
+          <w:rFonts w:ascii="Times New Roman" w:eastAsia="Times New Roman" w:hAnsi="Times New Roman" w:cs="Times New Roman"/>
+          <w:sz w:val="24"/>
+          <w:szCs w:val="24"/>
+        </w:rPr>
+        <w:t>] - Toggles other's ability to pick up items on/off</w:t>
       </w:r>
     </w:p>
     <w:p>
@@ -3224,7 +3168,31 @@
           <w:sz w:val="24"/>
           <w:szCs w:val="24"/>
         </w:rPr>
-        <w:t xml:space="preserve"> [player] [ON/OFF] - Toggles other's ability to pick up items on/off</w:t>
+        <w:t xml:space="preserve"> [</w:t>
+      </w:r>
+      <w:r>
+        <w:rPr>
+          <w:rFonts w:ascii="Times New Roman" w:eastAsia="Times New Roman" w:hAnsi="Times New Roman" w:cs="Times New Roman"/>
+          <w:sz w:val="24"/>
+          <w:szCs w:val="24"/>
+        </w:rPr>
+        <w:t>player</w:t>
+      </w:r>
+      <w:r>
+        <w:rPr>
+          <w:rFonts w:ascii="Times New Roman" w:eastAsia="Times New Roman" w:hAnsi="Times New Roman" w:cs="Times New Roman"/>
+          <w:sz w:val="24"/>
+          <w:szCs w:val="24"/>
+        </w:rPr>
+        <w:t>/online/all</w:t>
+      </w:r>
+      <w:r>
+        <w:rPr>
+          <w:rFonts w:ascii="Times New Roman" w:eastAsia="Times New Roman" w:hAnsi="Times New Roman" w:cs="Times New Roman"/>
+          <w:sz w:val="24"/>
+          <w:szCs w:val="24"/>
+        </w:rPr>
+        <w:t>] [ON/OFF] - Toggles other's ability to pick up items on/off</w:t>
       </w:r>
     </w:p>
     <w:p>
@@ -3268,7 +3236,31 @@
           <w:sz w:val="24"/>
           <w:szCs w:val="24"/>
         </w:rPr>
-        <w:t>/ad ca [player] - Toggles other's ability to open chests on/off</w:t>
+        <w:t>/ad ca [</w:t>
+      </w:r>
+      <w:r>
+        <w:rPr>
+          <w:rFonts w:ascii="Times New Roman" w:eastAsia="Times New Roman" w:hAnsi="Times New Roman" w:cs="Times New Roman"/>
+          <w:sz w:val="24"/>
+          <w:szCs w:val="24"/>
+        </w:rPr>
+        <w:t>player</w:t>
+      </w:r>
+      <w:r>
+        <w:rPr>
+          <w:rFonts w:ascii="Times New Roman" w:eastAsia="Times New Roman" w:hAnsi="Times New Roman" w:cs="Times New Roman"/>
+          <w:sz w:val="24"/>
+          <w:szCs w:val="24"/>
+        </w:rPr>
+        <w:t>/online/all</w:t>
+      </w:r>
+      <w:r>
+        <w:rPr>
+          <w:rFonts w:ascii="Times New Roman" w:eastAsia="Times New Roman" w:hAnsi="Times New Roman" w:cs="Times New Roman"/>
+          <w:sz w:val="24"/>
+          <w:szCs w:val="24"/>
+        </w:rPr>
+        <w:t>] - Toggles other's ability to open chests on/off</w:t>
       </w:r>
     </w:p>
     <w:p>
@@ -3290,7 +3282,31 @@
           <w:sz w:val="24"/>
           <w:szCs w:val="24"/>
         </w:rPr>
-        <w:t>/ad ca [player] [ON/OFF] - Toggles other's ability to open chests on/off</w:t>
+        <w:t>/ad ca [</w:t>
+      </w:r>
+      <w:r>
+        <w:rPr>
+          <w:rFonts w:ascii="Times New Roman" w:eastAsia="Times New Roman" w:hAnsi="Times New Roman" w:cs="Times New Roman"/>
+          <w:sz w:val="24"/>
+          <w:szCs w:val="24"/>
+        </w:rPr>
+        <w:t>player</w:t>
+      </w:r>
+      <w:r>
+        <w:rPr>
+          <w:rFonts w:ascii="Times New Roman" w:eastAsia="Times New Roman" w:hAnsi="Times New Roman" w:cs="Times New Roman"/>
+          <w:sz w:val="24"/>
+          <w:szCs w:val="24"/>
+        </w:rPr>
+        <w:t>/online/all</w:t>
+      </w:r>
+      <w:r>
+        <w:rPr>
+          <w:rFonts w:ascii="Times New Roman" w:eastAsia="Times New Roman" w:hAnsi="Times New Roman" w:cs="Times New Roman"/>
+          <w:sz w:val="24"/>
+          <w:szCs w:val="24"/>
+        </w:rPr>
+        <w:t>] [ON/OFF] - Toggles other's ability to open chests on/off</w:t>
       </w:r>
     </w:p>
     <w:p>
@@ -3334,7 +3350,31 @@
           <w:sz w:val="24"/>
           <w:szCs w:val="24"/>
         </w:rPr>
-        <w:t>/ad bb [player] - Toggles other's restriction to break blocks on/off</w:t>
+        <w:t>/ad bb [</w:t>
+      </w:r>
+      <w:r>
+        <w:rPr>
+          <w:rFonts w:ascii="Times New Roman" w:eastAsia="Times New Roman" w:hAnsi="Times New Roman" w:cs="Times New Roman"/>
+          <w:sz w:val="24"/>
+          <w:szCs w:val="24"/>
+        </w:rPr>
+        <w:t>player</w:t>
+      </w:r>
+      <w:r>
+        <w:rPr>
+          <w:rFonts w:ascii="Times New Roman" w:eastAsia="Times New Roman" w:hAnsi="Times New Roman" w:cs="Times New Roman"/>
+          <w:sz w:val="24"/>
+          <w:szCs w:val="24"/>
+        </w:rPr>
+        <w:t>/online/all</w:t>
+      </w:r>
+      <w:r>
+        <w:rPr>
+          <w:rFonts w:ascii="Times New Roman" w:eastAsia="Times New Roman" w:hAnsi="Times New Roman" w:cs="Times New Roman"/>
+          <w:sz w:val="24"/>
+          <w:szCs w:val="24"/>
+        </w:rPr>
+        <w:t>] - Toggles other's restriction to break blocks on/off</w:t>
       </w:r>
     </w:p>
     <w:p>
@@ -3356,7 +3396,31 @@
           <w:sz w:val="24"/>
           <w:szCs w:val="24"/>
         </w:rPr>
-        <w:t>/ad bb [player] [ON/OFF] - Toggles other's restriction to break blocks on/off</w:t>
+        <w:t>/ad bb [</w:t>
+      </w:r>
+      <w:r>
+        <w:rPr>
+          <w:rFonts w:ascii="Times New Roman" w:eastAsia="Times New Roman" w:hAnsi="Times New Roman" w:cs="Times New Roman"/>
+          <w:sz w:val="24"/>
+          <w:szCs w:val="24"/>
+        </w:rPr>
+        <w:t>player</w:t>
+      </w:r>
+      <w:r>
+        <w:rPr>
+          <w:rFonts w:ascii="Times New Roman" w:eastAsia="Times New Roman" w:hAnsi="Times New Roman" w:cs="Times New Roman"/>
+          <w:sz w:val="24"/>
+          <w:szCs w:val="24"/>
+        </w:rPr>
+        <w:t>/online/all</w:t>
+      </w:r>
+      <w:r>
+        <w:rPr>
+          <w:rFonts w:ascii="Times New Roman" w:eastAsia="Times New Roman" w:hAnsi="Times New Roman" w:cs="Times New Roman"/>
+          <w:sz w:val="24"/>
+          <w:szCs w:val="24"/>
+        </w:rPr>
+        <w:t>] [ON/OFF] - Toggles other's restriction to break blocks on/off</w:t>
       </w:r>
     </w:p>
     <w:p>
@@ -3436,7 +3500,31 @@
           <w:sz w:val="24"/>
           <w:szCs w:val="24"/>
         </w:rPr>
-        <w:t xml:space="preserve"> [player] - Toggles other's restriction to place blocks on/off</w:t>
+        <w:t xml:space="preserve"> [</w:t>
+      </w:r>
+      <w:r>
+        <w:rPr>
+          <w:rFonts w:ascii="Times New Roman" w:eastAsia="Times New Roman" w:hAnsi="Times New Roman" w:cs="Times New Roman"/>
+          <w:sz w:val="24"/>
+          <w:szCs w:val="24"/>
+        </w:rPr>
+        <w:t>player</w:t>
+      </w:r>
+      <w:r>
+        <w:rPr>
+          <w:rFonts w:ascii="Times New Roman" w:eastAsia="Times New Roman" w:hAnsi="Times New Roman" w:cs="Times New Roman"/>
+          <w:sz w:val="24"/>
+          <w:szCs w:val="24"/>
+        </w:rPr>
+        <w:t>/online/all</w:t>
+      </w:r>
+      <w:r>
+        <w:rPr>
+          <w:rFonts w:ascii="Times New Roman" w:eastAsia="Times New Roman" w:hAnsi="Times New Roman" w:cs="Times New Roman"/>
+          <w:sz w:val="24"/>
+          <w:szCs w:val="24"/>
+        </w:rPr>
+        <w:t>] - Toggles other's restriction to place blocks on/off</w:t>
       </w:r>
     </w:p>
     <w:p>
@@ -3476,7 +3564,31 @@
           <w:sz w:val="24"/>
           <w:szCs w:val="24"/>
         </w:rPr>
-        <w:t xml:space="preserve"> [player] [ON/OFF] - Toggles other's restriction to place blocks on/off</w:t>
+        <w:t xml:space="preserve"> [</w:t>
+      </w:r>
+      <w:r>
+        <w:rPr>
+          <w:rFonts w:ascii="Times New Roman" w:eastAsia="Times New Roman" w:hAnsi="Times New Roman" w:cs="Times New Roman"/>
+          <w:sz w:val="24"/>
+          <w:szCs w:val="24"/>
+        </w:rPr>
+        <w:t>player</w:t>
+      </w:r>
+      <w:r>
+        <w:rPr>
+          <w:rFonts w:ascii="Times New Roman" w:eastAsia="Times New Roman" w:hAnsi="Times New Roman" w:cs="Times New Roman"/>
+          <w:sz w:val="24"/>
+          <w:szCs w:val="24"/>
+        </w:rPr>
+        <w:t>/online/all</w:t>
+      </w:r>
+      <w:r>
+        <w:rPr>
+          <w:rFonts w:ascii="Times New Roman" w:eastAsia="Times New Roman" w:hAnsi="Times New Roman" w:cs="Times New Roman"/>
+          <w:sz w:val="24"/>
+          <w:szCs w:val="24"/>
+        </w:rPr>
+        <w:t>] [ON/OFF] - Toggles other's restriction to place blocks on/off</w:t>
       </w:r>
     </w:p>
     <w:p>
@@ -3498,6 +3610,7 @@
           <w:sz w:val="24"/>
           <w:szCs w:val="24"/>
         </w:rPr>
+        <w:lastRenderedPageBreak/>
         <w:t>/ad status - Gets current status</w:t>
       </w:r>
     </w:p>
@@ -3520,7 +3633,6 @@
           <w:sz w:val="24"/>
           <w:szCs w:val="24"/>
         </w:rPr>
-        <w:lastRenderedPageBreak/>
         <w:t>/ad status [player] - Gets players current status</w:t>
       </w:r>
     </w:p>
@@ -3610,61 +3722,40 @@
         <w:t>:</w:t>
       </w:r>
     </w:p>
-    <w:bookmarkStart w:id="0" w:name="_GoBack"/>
-    <w:p>
-      <w:pPr>
-        <w:spacing w:before="100" w:beforeAutospacing="1" w:after="100" w:afterAutospacing="1" w:line="240" w:lineRule="auto"/>
-        <w:rPr>
-          <w:rFonts w:ascii="Times New Roman" w:eastAsia="Times New Roman" w:hAnsi="Times New Roman" w:cs="Times New Roman"/>
-          <w:sz w:val="24"/>
-          <w:szCs w:val="24"/>
-        </w:rPr>
-      </w:pPr>
-      <w:r>
-        <w:fldChar w:fldCharType="begin"/>
-      </w:r>
-      <w:r>
-        <w:instrText xml:space="preserve"> HYPERLINK "https://dev.bukkit.org/bukkit-plugins/admindrop/pages/config/" </w:instrText>
-      </w:r>
-      <w:r>
-        <w:fldChar w:fldCharType="separate"/>
-      </w:r>
-      <w:r>
-        <w:rPr>
-          <w:rFonts w:ascii="Times New Roman" w:eastAsia="Times New Roman" w:hAnsi="Times New Roman" w:cs="Times New Roman"/>
-          <w:color w:val="0000FF"/>
-          <w:sz w:val="24"/>
-          <w:szCs w:val="24"/>
-          <w:u w:val="single"/>
-        </w:rPr>
-        <w:t>https:</w:t>
-      </w:r>
-      <w:r>
-        <w:rPr>
-          <w:rFonts w:ascii="Times New Roman" w:eastAsia="Times New Roman" w:hAnsi="Times New Roman" w:cs="Times New Roman"/>
-          <w:i/>
-          <w:iCs/>
-          <w:color w:val="0000FF"/>
-          <w:sz w:val="24"/>
-          <w:szCs w:val="24"/>
-          <w:u w:val="single"/>
-        </w:rPr>
-        <w:t>dev.bukkit.org/bukkit-plugins/admindrop/pages/config/</w:t>
-      </w:r>
-      <w:r>
-        <w:rPr>
-          <w:rFonts w:ascii="Times New Roman" w:eastAsia="Times New Roman" w:hAnsi="Times New Roman" w:cs="Times New Roman"/>
-          <w:i/>
-          <w:iCs/>
-          <w:color w:val="0000FF"/>
-          <w:sz w:val="24"/>
-          <w:szCs w:val="24"/>
-          <w:u w:val="single"/>
-        </w:rPr>
-        <w:fldChar w:fldCharType="end"/>
-      </w:r>
-    </w:p>
-    <w:bookmarkEnd w:id="0"/>
+    <w:p>
+      <w:pPr>
+        <w:spacing w:before="100" w:beforeAutospacing="1" w:after="100" w:afterAutospacing="1" w:line="240" w:lineRule="auto"/>
+        <w:rPr>
+          <w:rFonts w:ascii="Times New Roman" w:eastAsia="Times New Roman" w:hAnsi="Times New Roman" w:cs="Times New Roman"/>
+          <w:sz w:val="24"/>
+          <w:szCs w:val="24"/>
+        </w:rPr>
+      </w:pPr>
+      <w:hyperlink r:id="rId7" w:history="1">
+        <w:r>
+          <w:rPr>
+            <w:rFonts w:ascii="Times New Roman" w:eastAsia="Times New Roman" w:hAnsi="Times New Roman" w:cs="Times New Roman"/>
+            <w:color w:val="0000FF"/>
+            <w:sz w:val="24"/>
+            <w:szCs w:val="24"/>
+            <w:u w:val="single"/>
+          </w:rPr>
+          <w:t>https:</w:t>
+        </w:r>
+        <w:r>
+          <w:rPr>
+            <w:rFonts w:ascii="Times New Roman" w:eastAsia="Times New Roman" w:hAnsi="Times New Roman" w:cs="Times New Roman"/>
+            <w:i/>
+            <w:iCs/>
+            <w:color w:val="0000FF"/>
+            <w:sz w:val="24"/>
+            <w:szCs w:val="24"/>
+            <w:u w:val="single"/>
+          </w:rPr>
+          <w:t>dev.bukkit.org/bukkit-plugins/admindrop/pages/config/</w:t>
+        </w:r>
+      </w:hyperlink>
+    </w:p>
     <w:p>
       <w:pPr>
         <w:spacing w:before="100" w:beforeAutospacing="1" w:after="100" w:afterAutospacing="1" w:line="240" w:lineRule="auto"/>
@@ -3790,6 +3881,8 @@
         </w:rPr>
         <w:t>.</w:t>
       </w:r>
+      <w:bookmarkStart w:id="0" w:name="_GoBack"/>
+      <w:bookmarkEnd w:id="0"/>
     </w:p>
     <w:sectPr>
       <w:pgSz w:w="12240" w:h="15840"/>

</xml_diff>

<commit_message>
Fixed indents and finalized changes to default toggles
</commit_message>
<xml_diff>
--- a/BukkitDescriptionPage.docx
+++ b/BukkitDescriptionPage.docx
@@ -1817,6 +1817,109 @@
         <w:spacing w:before="100" w:beforeAutospacing="1" w:after="100" w:afterAutospacing="1" w:line="240" w:lineRule="auto"/>
         <w:rPr>
           <w:rFonts w:ascii="Times New Roman" w:eastAsia="Times New Roman" w:hAnsi="Times New Roman" w:cs="Times New Roman"/>
+          <w:b/>
+          <w:bCs/>
+          <w:i/>
+          <w:iCs/>
+          <w:sz w:val="24"/>
+          <w:szCs w:val="24"/>
+        </w:rPr>
+      </w:pPr>
+      <w:r>
+        <w:rPr>
+          <w:rFonts w:ascii="Times New Roman" w:eastAsia="Times New Roman" w:hAnsi="Times New Roman" w:cs="Times New Roman"/>
+          <w:b/>
+          <w:bCs/>
+          <w:i/>
+          <w:iCs/>
+          <w:sz w:val="24"/>
+          <w:szCs w:val="24"/>
+        </w:rPr>
+        <w:t>Restricted</w:t>
+      </w:r>
+    </w:p>
+    <w:p>
+      <w:pPr>
+        <w:numPr>
+          <w:ilvl w:val="0"/>
+          <w:numId w:val="30"/>
+        </w:numPr>
+        <w:spacing w:before="100" w:beforeAutospacing="1" w:after="100" w:afterAutospacing="1" w:line="240" w:lineRule="auto"/>
+        <w:rPr>
+          <w:rFonts w:ascii="Times New Roman" w:eastAsia="Times New Roman" w:hAnsi="Times New Roman" w:cs="Times New Roman"/>
+          <w:sz w:val="24"/>
+          <w:szCs w:val="24"/>
+        </w:rPr>
+      </w:pPr>
+      <w:proofErr w:type="spellStart"/>
+      <w:r>
+        <w:rPr>
+          <w:rFonts w:ascii="Times New Roman" w:eastAsia="Times New Roman" w:hAnsi="Times New Roman" w:cs="Times New Roman"/>
+          <w:sz w:val="24"/>
+          <w:szCs w:val="24"/>
+        </w:rPr>
+        <w:lastRenderedPageBreak/>
+        <w:t>AdminDrop.restricted.reload</w:t>
+      </w:r>
+      <w:proofErr w:type="spellEnd"/>
+      <w:r>
+        <w:rPr>
+          <w:rFonts w:ascii="Times New Roman" w:eastAsia="Times New Roman" w:hAnsi="Times New Roman" w:cs="Times New Roman"/>
+          <w:sz w:val="24"/>
+          <w:szCs w:val="24"/>
+        </w:rPr>
+        <w:t xml:space="preserve"> –</w:t>
+      </w:r>
+      <w:r>
+        <w:rPr>
+          <w:rFonts w:ascii="Times New Roman" w:eastAsia="Times New Roman" w:hAnsi="Times New Roman" w:cs="Times New Roman"/>
+          <w:sz w:val="24"/>
+          <w:szCs w:val="24"/>
+        </w:rPr>
+        <w:t xml:space="preserve"> </w:t>
+      </w:r>
+      <w:r>
+        <w:rPr>
+          <w:rFonts w:ascii="Times New Roman" w:eastAsia="Times New Roman" w:hAnsi="Times New Roman" w:cs="Times New Roman"/>
+          <w:sz w:val="24"/>
+          <w:szCs w:val="24"/>
+        </w:rPr>
+        <w:t xml:space="preserve">Allows user to reload </w:t>
+      </w:r>
+      <w:proofErr w:type="spellStart"/>
+      <w:r>
+        <w:rPr>
+          <w:rFonts w:ascii="Times New Roman" w:eastAsia="Times New Roman" w:hAnsi="Times New Roman" w:cs="Times New Roman"/>
+          <w:sz w:val="24"/>
+          <w:szCs w:val="24"/>
+        </w:rPr>
+        <w:t>config</w:t>
+      </w:r>
+      <w:proofErr w:type="spellEnd"/>
+      <w:r>
+        <w:rPr>
+          <w:rFonts w:ascii="Times New Roman" w:eastAsia="Times New Roman" w:hAnsi="Times New Roman" w:cs="Times New Roman"/>
+          <w:sz w:val="24"/>
+          <w:szCs w:val="24"/>
+        </w:rPr>
+        <w:t xml:space="preserve"> files</w:t>
+      </w:r>
+    </w:p>
+    <w:p>
+      <w:pPr>
+        <w:spacing w:before="100" w:beforeAutospacing="1" w:after="100" w:afterAutospacing="1" w:line="240" w:lineRule="auto"/>
+        <w:rPr>
+          <w:rFonts w:ascii="Times New Roman" w:eastAsia="Times New Roman" w:hAnsi="Times New Roman" w:cs="Times New Roman"/>
+          <w:sz w:val="24"/>
+          <w:szCs w:val="24"/>
+        </w:rPr>
+      </w:pPr>
+    </w:p>
+    <w:p>
+      <w:pPr>
+        <w:spacing w:before="100" w:beforeAutospacing="1" w:after="100" w:afterAutospacing="1" w:line="240" w:lineRule="auto"/>
+        <w:rPr>
+          <w:rFonts w:ascii="Times New Roman" w:eastAsia="Times New Roman" w:hAnsi="Times New Roman" w:cs="Times New Roman"/>
           <w:sz w:val="24"/>
           <w:szCs w:val="24"/>
         </w:rPr>
@@ -1851,7 +1954,6 @@
           <w:sz w:val="24"/>
           <w:szCs w:val="24"/>
         </w:rPr>
-        <w:lastRenderedPageBreak/>
         <w:t xml:space="preserve">/ad </w:t>
       </w:r>
       <w:proofErr w:type="spellStart"/>
@@ -2656,7 +2758,25 @@
           <w:sz w:val="24"/>
           <w:szCs w:val="24"/>
         </w:rPr>
-        <w:t>/ad status - Gets current status</w:t>
+        <w:t xml:space="preserve">/ad reload – Reloads </w:t>
+      </w:r>
+      <w:proofErr w:type="spellStart"/>
+      <w:r>
+        <w:rPr>
+          <w:rFonts w:ascii="Times New Roman" w:eastAsia="Times New Roman" w:hAnsi="Times New Roman" w:cs="Times New Roman"/>
+          <w:sz w:val="24"/>
+          <w:szCs w:val="24"/>
+        </w:rPr>
+        <w:t>config</w:t>
+      </w:r>
+      <w:proofErr w:type="spellEnd"/>
+      <w:r>
+        <w:rPr>
+          <w:rFonts w:ascii="Times New Roman" w:eastAsia="Times New Roman" w:hAnsi="Times New Roman" w:cs="Times New Roman"/>
+          <w:sz w:val="24"/>
+          <w:szCs w:val="24"/>
+        </w:rPr>
+        <w:t xml:space="preserve"> files</w:t>
       </w:r>
     </w:p>
     <w:p>
@@ -2678,7 +2798,7 @@
           <w:sz w:val="24"/>
           <w:szCs w:val="24"/>
         </w:rPr>
-        <w:t>/ad status [player] - Gets players current status</w:t>
+        <w:t>/ad status - Gets current status</w:t>
       </w:r>
     </w:p>
     <w:p>
@@ -2700,7 +2820,7 @@
           <w:sz w:val="24"/>
           <w:szCs w:val="24"/>
         </w:rPr>
-        <w:t>/ad help - Displays commands</w:t>
+        <w:t>/ad status [player] - Gets players current status</w:t>
       </w:r>
     </w:p>
     <w:p>
@@ -2722,6 +2842,28 @@
           <w:sz w:val="24"/>
           <w:szCs w:val="24"/>
         </w:rPr>
+        <w:t>/ad help - Displays commands</w:t>
+      </w:r>
+    </w:p>
+    <w:p>
+      <w:pPr>
+        <w:numPr>
+          <w:ilvl w:val="0"/>
+          <w:numId w:val="32"/>
+        </w:numPr>
+        <w:spacing w:before="100" w:beforeAutospacing="1" w:after="100" w:afterAutospacing="1" w:line="240" w:lineRule="auto"/>
+        <w:rPr>
+          <w:rFonts w:ascii="Times New Roman" w:eastAsia="Times New Roman" w:hAnsi="Times New Roman" w:cs="Times New Roman"/>
+          <w:sz w:val="24"/>
+          <w:szCs w:val="24"/>
+        </w:rPr>
+      </w:pPr>
+      <w:r>
+        <w:rPr>
+          <w:rFonts w:ascii="Times New Roman" w:eastAsia="Times New Roman" w:hAnsi="Times New Roman" w:cs="Times New Roman"/>
+          <w:sz w:val="24"/>
+          <w:szCs w:val="24"/>
+        </w:rPr>
         <w:t>/ad alt - Shows alternate commands</w:t>
       </w:r>
     </w:p>
@@ -3282,6 +3424,7 @@
           <w:sz w:val="24"/>
           <w:szCs w:val="24"/>
         </w:rPr>
+        <w:lastRenderedPageBreak/>
         <w:t>/ad ca [</w:t>
       </w:r>
       <w:r>
@@ -3610,7 +3753,46 @@
           <w:sz w:val="24"/>
           <w:szCs w:val="24"/>
         </w:rPr>
-        <w:lastRenderedPageBreak/>
+        <w:t xml:space="preserve">/ad reload – Reloads </w:t>
+      </w:r>
+      <w:proofErr w:type="spellStart"/>
+      <w:r>
+        <w:rPr>
+          <w:rFonts w:ascii="Times New Roman" w:eastAsia="Times New Roman" w:hAnsi="Times New Roman" w:cs="Times New Roman"/>
+          <w:sz w:val="24"/>
+          <w:szCs w:val="24"/>
+        </w:rPr>
+        <w:t>config</w:t>
+      </w:r>
+      <w:proofErr w:type="spellEnd"/>
+      <w:r>
+        <w:rPr>
+          <w:rFonts w:ascii="Times New Roman" w:eastAsia="Times New Roman" w:hAnsi="Times New Roman" w:cs="Times New Roman"/>
+          <w:sz w:val="24"/>
+          <w:szCs w:val="24"/>
+        </w:rPr>
+        <w:t xml:space="preserve"> files</w:t>
+      </w:r>
+    </w:p>
+    <w:p>
+      <w:pPr>
+        <w:numPr>
+          <w:ilvl w:val="0"/>
+          <w:numId w:val="33"/>
+        </w:numPr>
+        <w:spacing w:before="100" w:beforeAutospacing="1" w:after="100" w:afterAutospacing="1" w:line="240" w:lineRule="auto"/>
+        <w:rPr>
+          <w:rFonts w:ascii="Times New Roman" w:eastAsia="Times New Roman" w:hAnsi="Times New Roman" w:cs="Times New Roman"/>
+          <w:sz w:val="24"/>
+          <w:szCs w:val="24"/>
+        </w:rPr>
+      </w:pPr>
+      <w:r>
+        <w:rPr>
+          <w:rFonts w:ascii="Times New Roman" w:eastAsia="Times New Roman" w:hAnsi="Times New Roman" w:cs="Times New Roman"/>
+          <w:sz w:val="24"/>
+          <w:szCs w:val="24"/>
+        </w:rPr>
         <w:t>/ad status - Gets current status</w:t>
       </w:r>
     </w:p>
@@ -3821,6 +4003,8 @@
         </w:rPr>
         <w:t xml:space="preserve"> or make the appropriate changes when updating to a newer version as things may have changed.</w:t>
       </w:r>
+      <w:bookmarkStart w:id="0" w:name="_GoBack"/>
+      <w:bookmarkEnd w:id="0"/>
     </w:p>
     <w:p>
       <w:pPr>
@@ -3881,8 +4065,6 @@
         </w:rPr>
         <w:t>.</w:t>
       </w:r>
-      <w:bookmarkStart w:id="0" w:name="_GoBack"/>
-      <w:bookmarkEnd w:id="0"/>
     </w:p>
     <w:sectPr>
       <w:pgSz w:w="12240" w:h="15840"/>

</xml_diff>

<commit_message>
Updated wording in Bukkit description
</commit_message>
<xml_diff>
--- a/BukkitDescriptionPage.docx
+++ b/BukkitDescriptionPage.docx
@@ -19,6 +19,8 @@
         </w:rPr>
         <w:t>All things need limitations, why not item related interactions? This plugin allows the server to impose restrictions on a player to prevent them from throwing/picking up items, opening specific inventories, and placing/breaking blocks.</w:t>
       </w:r>
+      <w:bookmarkStart w:id="0" w:name="_GoBack"/>
+      <w:bookmarkEnd w:id="0"/>
     </w:p>
     <w:p>
       <w:pPr>
@@ -1904,6 +1906,14 @@
         </w:rPr>
         <w:t xml:space="preserve"> files</w:t>
       </w:r>
+      <w:r>
+        <w:rPr>
+          <w:rFonts w:ascii="Times New Roman" w:eastAsia="Times New Roman" w:hAnsi="Times New Roman" w:cs="Times New Roman"/>
+          <w:sz w:val="24"/>
+          <w:szCs w:val="24"/>
+        </w:rPr>
+        <w:t xml:space="preserve"> if changes are made to the files while server is running</w:t>
+      </w:r>
     </w:p>
     <w:p>
       <w:pPr>
@@ -3378,6 +3388,7 @@
           <w:sz w:val="24"/>
           <w:szCs w:val="24"/>
         </w:rPr>
+        <w:lastRenderedPageBreak/>
         <w:t>/ad ca [</w:t>
       </w:r>
       <w:r>
@@ -3424,7 +3435,6 @@
           <w:sz w:val="24"/>
           <w:szCs w:val="24"/>
         </w:rPr>
-        <w:lastRenderedPageBreak/>
         <w:t>/ad ca [</w:t>
       </w:r>
       <w:r>
@@ -4003,8 +4013,6 @@
         </w:rPr>
         <w:t xml:space="preserve"> or make the appropriate changes when updating to a newer version as things may have changed.</w:t>
       </w:r>
-      <w:bookmarkStart w:id="0" w:name="_GoBack"/>
-      <w:bookmarkEnd w:id="0"/>
     </w:p>
     <w:p>
       <w:pPr>

</xml_diff>